<commit_message>
updated workshop files for spring 2019
</commit_message>
<xml_diff>
--- a/WebmapsinRwithLeaflet_prep.docx
+++ b/WebmapsinRwithLeaflet_prep.docx
@@ -51,13 +51,7 @@
         </w:numPr>
       </w:pPr>
       <w:r>
-        <w:t>T</w:t>
-      </w:r>
-      <w:r>
-        <w:t xml:space="preserve">he workshop files </w:t>
-      </w:r>
-      <w:r>
-        <w:t xml:space="preserve">are here:  </w:t>
+        <w:t xml:space="preserve">The workshop files are here:  </w:t>
       </w:r>
       <w:hyperlink r:id="rId5" w:history="1">
         <w:r>
@@ -67,8 +61,6 @@
           <w:t>https://github.com/dlab-geo/r-leaflet-workshop</w:t>
         </w:r>
       </w:hyperlink>
-      <w:bookmarkStart w:id="0" w:name="_GoBack"/>
-      <w:bookmarkEnd w:id="0"/>
     </w:p>
     <w:p>
       <w:pPr>
@@ -126,10 +118,7 @@
         </w:numPr>
       </w:pPr>
       <w:r>
-        <w:t>Open a new R script file</w:t>
-      </w:r>
-      <w:r>
-        <w:t>.</w:t>
+        <w:t>Open a new R script file.</w:t>
       </w:r>
     </w:p>
     <w:p/>
@@ -168,18 +157,16 @@
         </w:numPr>
       </w:pPr>
       <w:r>
-        <w:t>Tutorial Page</w:t>
-      </w:r>
-      <w:r>
-        <w:t>(leaflet-webmaps-in-R-sp2018.html)</w:t>
-      </w:r>
-    </w:p>
-    <w:p>
-      <w:pPr>
-        <w:pStyle w:val="ListParagraph"/>
-        <w:ind w:left="1440"/>
-      </w:pPr>
-    </w:p>
+        <w:t>Tutorial Page(leaflet-webmaps-in-R</w:t>
+      </w:r>
+      <w:r>
+        <w:t>-tutorial</w:t>
+      </w:r>
+      <w:r>
+        <w:t>.html)</w:t>
+      </w:r>
+    </w:p>
+    <w:p/>
     <w:p>
       <w:pPr>
         <w:pStyle w:val="ListParagraph"/>
@@ -189,26 +176,7 @@
         </w:numPr>
       </w:pPr>
       <w:r>
-        <w:t>Raw code</w:t>
-      </w:r>
-      <w:r>
-        <w:t xml:space="preserve"> (leaflet-webmaps-in-R-sp2018.R)</w:t>
-      </w:r>
-    </w:p>
-    <w:p/>
-    <w:p>
-      <w:pPr>
-        <w:pStyle w:val="ListParagraph"/>
-        <w:numPr>
-          <w:ilvl w:val="1"/>
-          <w:numId w:val="1"/>
-        </w:numPr>
-      </w:pPr>
-      <w:r>
-        <w:t>Slides</w:t>
-      </w:r>
-      <w:r>
-        <w:t xml:space="preserve"> (leaflet-webmaps-in-R-sp2018-slides.html)</w:t>
+        <w:t>Slides (leaflet-webmaps-in-R-slides.html)</w:t>
       </w:r>
     </w:p>
     <w:p>
@@ -241,6 +209,8 @@
       <w:r>
         <w:t>Load the R packages that we will use:</w:t>
       </w:r>
+      <w:bookmarkStart w:id="0" w:name="_GoBack"/>
+      <w:bookmarkEnd w:id="0"/>
     </w:p>
     <w:p/>
     <w:p>
@@ -387,23 +357,15 @@
         <w:rPr>
           <w:rFonts w:ascii="Courier" w:hAnsi="Courier"/>
         </w:rPr>
-        <w:t>magrittr</w:t>
-      </w:r>
-      <w:proofErr w:type="spellEnd"/>
-      <w:r>
-        <w:rPr>
-          <w:rFonts w:ascii="Courier" w:hAnsi="Courier"/>
-        </w:rPr>
-        <w:t xml:space="preserve">) # or </w:t>
-      </w:r>
-      <w:proofErr w:type="spellStart"/>
-      <w:r>
-        <w:rPr>
-          <w:rFonts w:ascii="Courier" w:hAnsi="Courier"/>
-        </w:rPr>
         <w:t>dplyr</w:t>
       </w:r>
       <w:proofErr w:type="spellEnd"/>
+      <w:r>
+        <w:rPr>
+          <w:rFonts w:ascii="Courier" w:hAnsi="Courier"/>
+        </w:rPr>
+        <w:t>)</w:t>
+      </w:r>
     </w:p>
     <w:p/>
     <w:p>
@@ -659,23 +621,15 @@
         <w:rPr>
           <w:rFonts w:ascii="Courier" w:hAnsi="Courier"/>
         </w:rPr>
-        <w:t>magrittr</w:t>
-      </w:r>
-      <w:proofErr w:type="spellEnd"/>
-      <w:r>
-        <w:rPr>
-          <w:rFonts w:ascii="Courier" w:hAnsi="Courier"/>
-        </w:rPr>
-        <w:t xml:space="preserve">") # or </w:t>
-      </w:r>
-      <w:proofErr w:type="spellStart"/>
-      <w:r>
-        <w:rPr>
-          <w:rFonts w:ascii="Courier" w:hAnsi="Courier"/>
-        </w:rPr>
         <w:t>dplyr</w:t>
       </w:r>
       <w:proofErr w:type="spellEnd"/>
+      <w:r>
+        <w:rPr>
+          <w:rFonts w:ascii="Courier" w:hAnsi="Courier"/>
+        </w:rPr>
+        <w:t>")</w:t>
+      </w:r>
     </w:p>
     <w:sectPr>
       <w:pgSz w:w="12240" w:h="15840"/>

</xml_diff>